<commit_message>
Camada 6 e 5
</commit_message>
<xml_diff>
--- a/Redes/Atividades.docx
+++ b/Redes/Atividades.docx
@@ -2889,21 +2889,104 @@
           <w:szCs w:val="20"/>
           <w:lang w:eastAsia="pt-BR"/>
         </w:rPr>
-        <w:t xml:space="preserve"> A Camada de Aplicação é a interface direta entre o usuário e a rede. Lida com serviços de r</w:t>
-      </w:r>
+        <w:t xml:space="preserve"> A Camada de Aplicação é a interface direta entre o usuário e a rede. Lida com serviços de rede diretamente utilizados pelos aplicativos e usuários finais. Fornece serviços de transferência de arquivos, correio eletrônico, gerenciamento de conexões, etc. Exemplos de protocolos: HTTP, SMTP, FTP.</w:t>
+      </w:r>
+    </w:p>
+    <w:p>
+      <w:pPr>
+        <w:spacing w:before="240" w:after="240" w:line="240" w:lineRule="auto"/>
+        <w:jc w:val="both"/>
+        <w:rPr>
+          <w:rFonts w:eastAsia="Times New Roman" w:cstheme="minorHAnsi"/>
+          <w:sz w:val="24"/>
+          <w:szCs w:val="24"/>
+          <w:lang w:eastAsia="pt-BR"/>
+        </w:rPr>
+      </w:pPr>
       <w:bookmarkStart w:id="0" w:name="_GoBack"/>
-      <w:bookmarkEnd w:id="0"/>
-      <w:r>
-        <w:rPr>
-          <w:rFonts w:eastAsia="Times New Roman" w:cstheme="minorHAnsi"/>
-          <w:color w:val="000000"/>
-          <w:sz w:val="20"/>
-          <w:szCs w:val="20"/>
-          <w:lang w:eastAsia="pt-BR"/>
-        </w:rPr>
-        <w:t>ede diretamente utilizados pelos aplicativos e usuários finais. Fornece serviços de transferência de arquivos, correio eletrônico, gerenciamento de conexões, etc. Exemplos de protocolos: HTTP, SMTP, FTP.</w:t>
-      </w:r>
-    </w:p>
+      <w:r>
+        <w:rPr>
+          <w:rFonts w:eastAsia="Times New Roman" w:cstheme="minorHAnsi"/>
+          <w:i/>
+          <w:iCs/>
+          <w:color w:val="000000"/>
+          <w:sz w:val="20"/>
+          <w:szCs w:val="20"/>
+          <w:u w:val="single"/>
+          <w:lang w:eastAsia="pt-BR"/>
+        </w:rPr>
+        <w:t>Camada 6 - Camada de Apresentação:</w:t>
+      </w:r>
+      <w:r>
+        <w:rPr>
+          <w:rFonts w:eastAsia="Times New Roman" w:cstheme="minorHAnsi"/>
+          <w:color w:val="000000"/>
+          <w:sz w:val="20"/>
+          <w:szCs w:val="20"/>
+          <w:lang w:eastAsia="pt-BR"/>
+        </w:rPr>
+        <w:t xml:space="preserve"> A Camada de Apresentação cuida da tradução, criptografia e compressão de dados. Lida com a sintaxe e semântica dos dados para que sejam compreensíveis pelo receptor. Fornece codificação e decodificação de dados, além de garantir que a informação seja apresentada de maneira adequada. Pode realizar conversões entre diferentes formatos de dados. Exemplos de protocolos: SSL/TLS, JPEG, GIF.</w:t>
+      </w:r>
+    </w:p>
+    <w:p>
+      <w:pPr>
+        <w:spacing w:before="240" w:after="240" w:line="240" w:lineRule="auto"/>
+        <w:jc w:val="both"/>
+        <w:rPr>
+          <w:rFonts w:eastAsia="Times New Roman" w:cstheme="minorHAnsi"/>
+          <w:sz w:val="24"/>
+          <w:szCs w:val="24"/>
+          <w:lang w:eastAsia="pt-BR"/>
+        </w:rPr>
+      </w:pPr>
+      <w:r>
+        <w:rPr>
+          <w:rFonts w:eastAsia="Times New Roman" w:cstheme="minorHAnsi"/>
+          <w:i/>
+          <w:iCs/>
+          <w:color w:val="000000"/>
+          <w:sz w:val="20"/>
+          <w:szCs w:val="20"/>
+          <w:u w:val="single"/>
+          <w:lang w:eastAsia="pt-BR"/>
+        </w:rPr>
+        <w:lastRenderedPageBreak/>
+        <w:t>Camada 5 - Camada de Sessão:</w:t>
+      </w:r>
+      <w:r>
+        <w:rPr>
+          <w:rFonts w:eastAsia="Times New Roman" w:cstheme="minorHAnsi"/>
+          <w:color w:val="000000"/>
+          <w:sz w:val="20"/>
+          <w:szCs w:val="20"/>
+          <w:lang w:eastAsia="pt-BR"/>
+        </w:rPr>
+        <w:t xml:space="preserve"> A Camada de Sessão gerencia, estabelece e finaliza sessões entre aplicativos. Controla o diálogo entre as aplicações, mantendo a ordem de transmissão dos dados. Pode lidar com recuperação de falhas na comunicação. Exemplos de protocolos: </w:t>
+      </w:r>
+      <w:proofErr w:type="spellStart"/>
+      <w:r>
+        <w:rPr>
+          <w:rFonts w:eastAsia="Times New Roman" w:cstheme="minorHAnsi"/>
+          <w:color w:val="000000"/>
+          <w:sz w:val="20"/>
+          <w:szCs w:val="20"/>
+          <w:lang w:eastAsia="pt-BR"/>
+        </w:rPr>
+        <w:t>NetBIOS</w:t>
+      </w:r>
+      <w:proofErr w:type="spellEnd"/>
+      <w:r>
+        <w:rPr>
+          <w:rFonts w:eastAsia="Times New Roman" w:cstheme="minorHAnsi"/>
+          <w:color w:val="000000"/>
+          <w:sz w:val="20"/>
+          <w:szCs w:val="20"/>
+          <w:lang w:eastAsia="pt-BR"/>
+        </w:rPr>
+        <w:t>, RPC.</w:t>
+      </w:r>
+    </w:p>
+    <w:bookmarkEnd w:id="0"/>
     <w:p>
       <w:pPr>
         <w:spacing w:after="0"/>
@@ -4020,7 +4103,7 @@
 </file>
 
 <file path=customXml/itemProps1.xml><?xml version="1.0" encoding="utf-8"?>
-<ds:datastoreItem xmlns:ds="http://schemas.openxmlformats.org/officeDocument/2006/customXml" ds:itemID="{88A3D77B-35BD-4BCE-BE0B-D78B3386F08B}">
+<ds:datastoreItem xmlns:ds="http://schemas.openxmlformats.org/officeDocument/2006/customXml" ds:itemID="{E10EA00A-99E1-436D-B975-A9D637113D86}">
   <ds:schemaRefs>
     <ds:schemaRef ds:uri="http://schemas.openxmlformats.org/officeDocument/2006/bibliography"/>
   </ds:schemaRefs>

</xml_diff>

<commit_message>
Camada 4 e 3
</commit_message>
<xml_diff>
--- a/Redes/Atividades.docx
+++ b/Redes/Atividades.docx
@@ -2903,7 +2903,6 @@
           <w:lang w:eastAsia="pt-BR"/>
         </w:rPr>
       </w:pPr>
-      <w:bookmarkStart w:id="0" w:name="_GoBack"/>
       <w:r>
         <w:rPr>
           <w:rFonts w:eastAsia="Times New Roman" w:cstheme="minorHAnsi"/>
@@ -2961,7 +2960,18 @@
           <w:szCs w:val="20"/>
           <w:lang w:eastAsia="pt-BR"/>
         </w:rPr>
-        <w:t xml:space="preserve"> A Camada de Sessão gerencia, estabelece e finaliza sessões entre aplicativos. Controla o diálogo entre as aplicações, mantendo a ordem de transmissão dos dados. Pode lidar com recuperação de falhas na comunicação. Exemplos de protocolos: </w:t>
+        <w:t xml:space="preserve"> A Camada de Sessão gerencia, estabelece e finaliza sessões entre aplicativos. Controla o diálogo entre as aplicações, mantendo a ordem de transmissão dos dados. Pode </w:t>
+      </w:r>
+      <w:bookmarkStart w:id="0" w:name="_GoBack"/>
+      <w:r>
+        <w:rPr>
+          <w:rFonts w:eastAsia="Times New Roman" w:cstheme="minorHAnsi"/>
+          <w:color w:val="000000"/>
+          <w:sz w:val="20"/>
+          <w:szCs w:val="20"/>
+          <w:lang w:eastAsia="pt-BR"/>
+        </w:rPr>
+        <w:t xml:space="preserve">lidar com recuperação de falhas na comunicação. Exemplos de protocolos: </w:t>
       </w:r>
       <w:proofErr w:type="spellStart"/>
       <w:r>
@@ -2984,6 +2994,76 @@
           <w:lang w:eastAsia="pt-BR"/>
         </w:rPr>
         <w:t>, RPC.</w:t>
+      </w:r>
+    </w:p>
+    <w:p>
+      <w:pPr>
+        <w:spacing w:before="240" w:after="240" w:line="240" w:lineRule="auto"/>
+        <w:jc w:val="both"/>
+        <w:rPr>
+          <w:rFonts w:eastAsia="Times New Roman" w:cstheme="minorHAnsi"/>
+          <w:sz w:val="24"/>
+          <w:szCs w:val="24"/>
+          <w:lang w:eastAsia="pt-BR"/>
+        </w:rPr>
+      </w:pPr>
+      <w:r>
+        <w:rPr>
+          <w:rFonts w:eastAsia="Times New Roman" w:cstheme="minorHAnsi"/>
+          <w:i/>
+          <w:iCs/>
+          <w:color w:val="000000"/>
+          <w:sz w:val="20"/>
+          <w:szCs w:val="20"/>
+          <w:u w:val="single"/>
+          <w:lang w:eastAsia="pt-BR"/>
+        </w:rPr>
+        <w:t>Camada 4 - Camada de Transporte:</w:t>
+      </w:r>
+      <w:r>
+        <w:rPr>
+          <w:rFonts w:eastAsia="Times New Roman" w:cstheme="minorHAnsi"/>
+          <w:color w:val="000000"/>
+          <w:sz w:val="20"/>
+          <w:szCs w:val="20"/>
+          <w:lang w:eastAsia="pt-BR"/>
+        </w:rPr>
+        <w:t xml:space="preserve"> A Camada de Transporte é responsável por garantir a entrega confiável e eficiente dos dados. Gerencia o controle de fluxo, segmentação e reagrupamento dos dados. Fornecer detecção e correção de erros, se necessário. Exemplos de protocolos: TCP, UDP.</w:t>
+      </w:r>
+    </w:p>
+    <w:p>
+      <w:pPr>
+        <w:spacing w:before="240" w:after="240" w:line="240" w:lineRule="auto"/>
+        <w:jc w:val="both"/>
+        <w:rPr>
+          <w:rFonts w:eastAsia="Times New Roman" w:cstheme="minorHAnsi"/>
+          <w:sz w:val="24"/>
+          <w:szCs w:val="24"/>
+          <w:lang w:eastAsia="pt-BR"/>
+        </w:rPr>
+      </w:pPr>
+      <w:r>
+        <w:rPr>
+          <w:rFonts w:eastAsia="Times New Roman" w:cstheme="minorHAnsi"/>
+          <w:i/>
+          <w:iCs/>
+          <w:color w:val="000000"/>
+          <w:sz w:val="20"/>
+          <w:szCs w:val="20"/>
+          <w:u w:val="single"/>
+          <w:lang w:eastAsia="pt-BR"/>
+        </w:rPr>
+        <w:t>Camada 3 - Camada de Rede:</w:t>
+      </w:r>
+      <w:r>
+        <w:rPr>
+          <w:rFonts w:eastAsia="Times New Roman" w:cstheme="minorHAnsi"/>
+          <w:color w:val="000000"/>
+          <w:sz w:val="20"/>
+          <w:szCs w:val="20"/>
+          <w:lang w:eastAsia="pt-BR"/>
+        </w:rPr>
+        <w:t xml:space="preserve"> A Camada de Rede trata do roteamento e encaminhamento dos pacotes de dados entre redes diferentes. Gerencia o endereçamento lógico e o encaminhamento eficiente dos pacotes. Pode realizar a fragmentação e remontagem de pacotes. Exemplos de protocolos: IP, ICMP.</w:t>
       </w:r>
     </w:p>
     <w:bookmarkEnd w:id="0"/>
@@ -4103,7 +4183,7 @@
 </file>
 
 <file path=customXml/itemProps1.xml><?xml version="1.0" encoding="utf-8"?>
-<ds:datastoreItem xmlns:ds="http://schemas.openxmlformats.org/officeDocument/2006/customXml" ds:itemID="{E10EA00A-99E1-436D-B975-A9D637113D86}">
+<ds:datastoreItem xmlns:ds="http://schemas.openxmlformats.org/officeDocument/2006/customXml" ds:itemID="{1C47832C-1739-472A-AD2C-4C79F259DA6B}">
   <ds:schemaRefs>
     <ds:schemaRef ds:uri="http://schemas.openxmlformats.org/officeDocument/2006/bibliography"/>
   </ds:schemaRefs>

</xml_diff>

<commit_message>
Camada 2 e 1
</commit_message>
<xml_diff>
--- a/Redes/Atividades.docx
+++ b/Redes/Atividades.docx
@@ -2962,7 +2962,6 @@
         </w:rPr>
         <w:t xml:space="preserve"> A Camada de Sessão gerencia, estabelece e finaliza sessões entre aplicativos. Controla o diálogo entre as aplicações, mantendo a ordem de transmissão dos dados. Pode </w:t>
       </w:r>
-      <w:bookmarkStart w:id="0" w:name="_GoBack"/>
       <w:r>
         <w:rPr>
           <w:rFonts w:eastAsia="Times New Roman" w:cstheme="minorHAnsi"/>
@@ -3064,6 +3063,77 @@
           <w:lang w:eastAsia="pt-BR"/>
         </w:rPr>
         <w:t xml:space="preserve"> A Camada de Rede trata do roteamento e encaminhamento dos pacotes de dados entre redes diferentes. Gerencia o endereçamento lógico e o encaminhamento eficiente dos pacotes. Pode realizar a fragmentação e remontagem de pacotes. Exemplos de protocolos: IP, ICMP.</w:t>
+      </w:r>
+    </w:p>
+    <w:p>
+      <w:pPr>
+        <w:spacing w:before="240" w:after="240" w:line="240" w:lineRule="auto"/>
+        <w:jc w:val="both"/>
+        <w:rPr>
+          <w:rFonts w:eastAsia="Times New Roman" w:cstheme="minorHAnsi"/>
+          <w:sz w:val="24"/>
+          <w:szCs w:val="24"/>
+          <w:lang w:eastAsia="pt-BR"/>
+        </w:rPr>
+      </w:pPr>
+      <w:bookmarkStart w:id="0" w:name="_GoBack"/>
+      <w:r>
+        <w:rPr>
+          <w:rFonts w:eastAsia="Times New Roman" w:cstheme="minorHAnsi"/>
+          <w:i/>
+          <w:iCs/>
+          <w:color w:val="000000"/>
+          <w:sz w:val="20"/>
+          <w:szCs w:val="20"/>
+          <w:u w:val="single"/>
+          <w:lang w:eastAsia="pt-BR"/>
+        </w:rPr>
+        <w:t>Camada 2 - Camada de Enlace de Dados:</w:t>
+      </w:r>
+      <w:r>
+        <w:rPr>
+          <w:rFonts w:eastAsia="Times New Roman" w:cstheme="minorHAnsi"/>
+          <w:color w:val="000000"/>
+          <w:sz w:val="20"/>
+          <w:szCs w:val="20"/>
+          <w:lang w:eastAsia="pt-BR"/>
+        </w:rPr>
+        <w:t xml:space="preserve"> A Camada de Enlace de Dados lida com a comunicação entre dispositivos diretamente conectados. Fornecer detecção e correção de erros, controle de fluxo e endereçamento físico (MAC). Dividida em duas subcamadas: Controle de Acesso ao Meio (MAC) e Controle Lógico de Enlace (LLC). Exemplos de protocolos: Ethernet, Wi-Fi (802.11), PPP.</w:t>
+      </w:r>
+    </w:p>
+    <w:p>
+      <w:pPr>
+        <w:spacing w:before="240" w:after="240" w:line="240" w:lineRule="auto"/>
+        <w:jc w:val="both"/>
+        <w:rPr>
+          <w:rFonts w:eastAsia="Times New Roman" w:cstheme="minorHAnsi"/>
+          <w:sz w:val="24"/>
+          <w:szCs w:val="24"/>
+          <w:lang w:eastAsia="pt-BR"/>
+        </w:rPr>
+      </w:pPr>
+      <w:r>
+        <w:rPr>
+          <w:rFonts w:eastAsia="Times New Roman" w:cstheme="minorHAnsi"/>
+          <w:i/>
+          <w:iCs/>
+          <w:color w:val="000000"/>
+          <w:sz w:val="20"/>
+          <w:szCs w:val="20"/>
+          <w:u w:val="single"/>
+          <w:lang w:eastAsia="pt-BR"/>
+        </w:rPr>
+        <w:t>Camada 1 - Camada Física:</w:t>
+      </w:r>
+      <w:r>
+        <w:rPr>
+          <w:rFonts w:eastAsia="Times New Roman" w:cstheme="minorHAnsi"/>
+          <w:color w:val="000000"/>
+          <w:sz w:val="20"/>
+          <w:szCs w:val="20"/>
+          <w:lang w:eastAsia="pt-BR"/>
+        </w:rPr>
+        <w:t xml:space="preserve"> A Camada Física está relacionada com os aspectos físicos da transmissão de dados. Lida com a transmissão de bits brutos por meio de meio físico (cabos, fibras ópticas, sinais elétricos, etc.). Define as características elétricas, mecânicas e funcionais dos dispositivos de transmissão. Exemplos de tecnologias: Ethernet física, USB.</w:t>
       </w:r>
     </w:p>
     <w:bookmarkEnd w:id="0"/>
@@ -4183,7 +4253,7 @@
 </file>
 
 <file path=customXml/itemProps1.xml><?xml version="1.0" encoding="utf-8"?>
-<ds:datastoreItem xmlns:ds="http://schemas.openxmlformats.org/officeDocument/2006/customXml" ds:itemID="{1C47832C-1739-472A-AD2C-4C79F259DA6B}">
+<ds:datastoreItem xmlns:ds="http://schemas.openxmlformats.org/officeDocument/2006/customXml" ds:itemID="{A5369910-1913-403F-AEEA-5FDDEED3F02C}">
   <ds:schemaRefs>
     <ds:schemaRef ds:uri="http://schemas.openxmlformats.org/officeDocument/2006/bibliography"/>
   </ds:schemaRefs>

</xml_diff>